<commit_message>
Update generated CV outputs
</commit_message>
<xml_diff>
--- a/outputs/cv.docx
+++ b/outputs/cv.docx
@@ -175,7 +175,13 @@
         <w:t xml:space="preserve"> </w:t>
       </w:r>
       <w:r>
-        <w:t xml:space="preserve">- University of Leeds,</w:t>
+        <w:t xml:space="preserve">- Fully funded by AHRC. Awarded without corrections and</w:t>
+      </w:r>
+      <w:r>
+        <w:t xml:space="preserve"> </w:t>
+      </w:r>
+      <w:r>
+        <w:t xml:space="preserve">Board of Examiners Prize. University of Leeds,</w:t>
       </w:r>
       <w:r>
         <w:t xml:space="preserve"> </w:t>
@@ -187,18 +193,6 @@
         </w:rPr>
         <w:t xml:space="preserve">2012–2016</w:t>
       </w:r>
-      <w:r>
-        <w:t xml:space="preserve"> </w:t>
-      </w:r>
-      <w:r>
-        <w:t xml:space="preserve">- Fully funded</w:t>
-      </w:r>
-      <w:r>
-        <w:t xml:space="preserve"> </w:t>
-      </w:r>
-      <w:r>
-        <w:t xml:space="preserve">by AHRC. Awarded without corrections and Board of Examiners Prize</w:t>
-      </w:r>
     </w:p>
     <w:p>
       <w:pPr>
@@ -218,23 +212,13 @@
         <w:t xml:space="preserve"> </w:t>
       </w:r>
       <w:r>
-        <w:t xml:space="preserve">- Computer Music &amp; Music Technology</w:t>
-      </w:r>
-      <w:r>
-        <w:t xml:space="preserve"> </w:t>
-      </w:r>
-      <w:r>
-        <w:rPr>
-          <w:i/>
-          <w:iCs/>
-        </w:rPr>
-        <w:t xml:space="preserve">(Distinction)</w:t>
-      </w:r>
-      <w:r>
-        <w:t xml:space="preserve"> </w:t>
-      </w:r>
-      <w:r>
-        <w:t xml:space="preserve">- University of Leeds,</w:t>
+        <w:t xml:space="preserve">- Computer Music &amp; Music Technology (Distinction) -</w:t>
+      </w:r>
+      <w:r>
+        <w:t xml:space="preserve"> </w:t>
+      </w:r>
+      <w:r>
+        <w:t xml:space="preserve">University of Leeds,</w:t>
       </w:r>
       <w:r>
         <w:t xml:space="preserve"> </w:t>

</xml_diff>